<commit_message>
agregado documentacion sobre procesos en el capitulo 4 del proyecto
</commit_message>
<xml_diff>
--- a/documentos/capitulos/capituloIV.docx
+++ b/documentos/capitulos/capituloIV.docx
@@ -96,7 +96,7 @@
           <w:szCs w:val="20"/>
           <w:lang w:eastAsia="es-ES"/>
         </w:rPr>
-        <w:t>básica</w:t>
+        <w:t xml:space="preserve">sobre complejos deportivos, </w:t>
       </w:r>
       <w:r>
         <w:rPr>
@@ -106,7 +106,7 @@
           <w:szCs w:val="20"/>
           <w:lang w:eastAsia="es-ES"/>
         </w:rPr>
-        <w:t xml:space="preserve"> sobre complejos deportivos, sus </w:t>
+        <w:t>características</w:t>
       </w:r>
       <w:r>
         <w:rPr>
@@ -116,7 +116,7 @@
           <w:szCs w:val="20"/>
           <w:lang w:eastAsia="es-ES"/>
         </w:rPr>
-        <w:t>características</w:t>
+        <w:t xml:space="preserve"> y tipos. Se hace una diferencia entre </w:t>
       </w:r>
       <w:r>
         <w:rPr>
@@ -126,7 +126,7 @@
           <w:szCs w:val="20"/>
           <w:lang w:eastAsia="es-ES"/>
         </w:rPr>
-        <w:t xml:space="preserve"> y tipos. Se hace una diferencia entre </w:t>
+        <w:t>instalación</w:t>
       </w:r>
       <w:r>
         <w:rPr>
@@ -136,7 +136,7 @@
           <w:szCs w:val="20"/>
           <w:lang w:eastAsia="es-ES"/>
         </w:rPr>
-        <w:t>instalación</w:t>
+        <w:t xml:space="preserve"> deportiva y complejo deportivo.</w:t>
       </w:r>
       <w:r>
         <w:rPr>
@@ -146,7 +146,7 @@
           <w:szCs w:val="20"/>
           <w:lang w:eastAsia="es-ES"/>
         </w:rPr>
-        <w:t xml:space="preserve"> deportiva y complejo deportivo.</w:t>
+        <w:t xml:space="preserve"> </w:t>
       </w:r>
       <w:r>
         <w:rPr>
@@ -156,7 +156,7 @@
           <w:szCs w:val="20"/>
           <w:lang w:eastAsia="es-ES"/>
         </w:rPr>
-        <w:t xml:space="preserve"> </w:t>
+        <w:t xml:space="preserve">Se definen conceptos </w:t>
       </w:r>
       <w:r>
         <w:rPr>
@@ -166,7 +166,7 @@
           <w:szCs w:val="20"/>
           <w:lang w:eastAsia="es-ES"/>
         </w:rPr>
-        <w:t xml:space="preserve">Se definen conceptos secundarios sobre complejos deportivos, como </w:t>
+        <w:t>sobre los elementos que tienen los complejos deportivos,</w:t>
       </w:r>
       <w:r>
         <w:rPr>
@@ -176,7 +176,7 @@
           <w:szCs w:val="20"/>
           <w:lang w:eastAsia="es-ES"/>
         </w:rPr>
-        <w:t>instalación</w:t>
+        <w:t xml:space="preserve"> como </w:t>
       </w:r>
       <w:r>
         <w:rPr>
@@ -186,7 +186,19 @@
           <w:szCs w:val="20"/>
           <w:lang w:eastAsia="es-ES"/>
         </w:rPr>
-        <w:t xml:space="preserve"> deportiva, cancha, servicios auxiliares, etc.</w:t>
+        <w:t xml:space="preserve">por </w:t>
+      </w:r>
+      <w:r>
+        <w:t>ejemplo</w:t>
+      </w:r>
+      <w:r>
+        <w:rPr>
+          <w:lang w:val="en-US"/>
+        </w:rPr>
+        <w:t xml:space="preserve">; </w:t>
+      </w:r>
+      <w:r>
+        <w:t>instalación</w:t>
       </w:r>
       <w:r>
         <w:rPr>
@@ -196,7 +208,7 @@
           <w:szCs w:val="20"/>
           <w:lang w:eastAsia="es-ES"/>
         </w:rPr>
-        <w:t xml:space="preserve"> </w:t>
+        <w:t xml:space="preserve"> deportiva, cancha, servicios auxiliares, etc.</w:t>
       </w:r>
       <w:r>
         <w:rPr>
@@ -206,7 +218,7 @@
           <w:szCs w:val="20"/>
           <w:lang w:eastAsia="es-ES"/>
         </w:rPr>
-        <w:t xml:space="preserve">Se hace una </w:t>
+        <w:t xml:space="preserve"> </w:t>
       </w:r>
       <w:r>
         <w:rPr>
@@ -216,7 +228,7 @@
           <w:szCs w:val="20"/>
           <w:lang w:eastAsia="es-ES"/>
         </w:rPr>
-        <w:t>descripción</w:t>
+        <w:t xml:space="preserve">Se hace una </w:t>
       </w:r>
       <w:r>
         <w:rPr>
@@ -226,7 +238,7 @@
           <w:szCs w:val="20"/>
           <w:lang w:eastAsia="es-ES"/>
         </w:rPr>
-        <w:t xml:space="preserve"> completa de los procesos de registro de campos deportivos, </w:t>
+        <w:t>descripción</w:t>
       </w:r>
       <w:r>
         <w:rPr>
@@ -236,7 +248,7 @@
           <w:szCs w:val="20"/>
           <w:lang w:eastAsia="es-ES"/>
         </w:rPr>
-        <w:t>realización</w:t>
+        <w:t xml:space="preserve"> completa de los procesos </w:t>
       </w:r>
       <w:r>
         <w:rPr>
@@ -246,7 +258,7 @@
           <w:szCs w:val="20"/>
           <w:lang w:eastAsia="es-ES"/>
         </w:rPr>
-        <w:t xml:space="preserve"> de una reserva, </w:t>
+        <w:t>que se realizan en el departamento de deportes de la Universidad Mayor de San Simón como ser: r</w:t>
       </w:r>
       <w:r>
         <w:rPr>
@@ -256,7 +268,7 @@
           <w:szCs w:val="20"/>
           <w:lang w:eastAsia="es-ES"/>
         </w:rPr>
-        <w:t>etc.</w:t>
+        <w:t xml:space="preserve">egistro de campos deportivos, </w:t>
       </w:r>
       <w:r>
         <w:rPr>
@@ -266,7 +278,7 @@
           <w:szCs w:val="20"/>
           <w:lang w:eastAsia="es-ES"/>
         </w:rPr>
-        <w:t xml:space="preserve">, </w:t>
+        <w:t>realización</w:t>
       </w:r>
       <w:r>
         <w:rPr>
@@ -276,7 +288,7 @@
           <w:szCs w:val="20"/>
           <w:lang w:eastAsia="es-ES"/>
         </w:rPr>
-        <w:t>así</w:t>
+        <w:t xml:space="preserve"> de una reserva, </w:t>
       </w:r>
       <w:r>
         <w:rPr>
@@ -286,8 +298,40 @@
           <w:szCs w:val="20"/>
           <w:lang w:eastAsia="es-ES"/>
         </w:rPr>
+        <w:t>etc.</w:t>
+      </w:r>
+      <w:r>
+        <w:rPr>
+          <w:rFonts w:ascii="Arial" w:eastAsia="Times New Roman" w:hAnsi="Arial" w:cs="Arial"/>
+          <w:color w:val="000000" w:themeColor="text1"/>
+          <w:sz w:val="20"/>
+          <w:szCs w:val="20"/>
+          <w:lang w:eastAsia="es-ES"/>
+        </w:rPr>
+        <w:t xml:space="preserve">, </w:t>
+      </w:r>
+      <w:r>
+        <w:rPr>
+          <w:rFonts w:ascii="Arial" w:eastAsia="Times New Roman" w:hAnsi="Arial" w:cs="Arial"/>
+          <w:color w:val="000000" w:themeColor="text1"/>
+          <w:sz w:val="20"/>
+          <w:szCs w:val="20"/>
+          <w:lang w:eastAsia="es-ES"/>
+        </w:rPr>
+        <w:t>así</w:t>
+      </w:r>
+      <w:r>
+        <w:rPr>
+          <w:rFonts w:ascii="Arial" w:eastAsia="Times New Roman" w:hAnsi="Arial" w:cs="Arial"/>
+          <w:color w:val="000000" w:themeColor="text1"/>
+          <w:sz w:val="20"/>
+          <w:szCs w:val="20"/>
+          <w:lang w:eastAsia="es-ES"/>
+        </w:rPr>
         <w:t xml:space="preserve"> como el diagrama de flujo de proceso para cada una de ellas. </w:t>
       </w:r>
+      <w:bookmarkStart w:id="2" w:name="_GoBack"/>
+      <w:bookmarkEnd w:id="2"/>
     </w:p>
     <w:p>
       <w:pPr>
@@ -298,7 +342,7 @@
           <w:lang w:eastAsia="es-ES"/>
         </w:rPr>
       </w:pPr>
-      <w:bookmarkStart w:id="2" w:name="_Toc433913688"/>
+      <w:bookmarkStart w:id="3" w:name="_Toc433913688"/>
       <w:bookmarkEnd w:id="1"/>
       <w:r>
         <w:rPr>
@@ -307,7 +351,7 @@
         </w:rPr>
         <w:t>4.1 Instalación deportiva</w:t>
       </w:r>
-      <w:bookmarkEnd w:id="2"/>
+      <w:bookmarkEnd w:id="3"/>
     </w:p>
     <w:p>
       <w:pPr>
@@ -369,9 +413,10 @@
       <w:r>
         <w:rPr>
           <w:rFonts w:ascii="Arial" w:hAnsi="Arial" w:cs="Arial"/>
+          <w:noProof/>
           <w:sz w:val="20"/>
           <w:szCs w:val="20"/>
-          <w:lang w:eastAsia="es-BO"/>
+          <w:lang w:val="es-BO" w:eastAsia="es-BO"/>
         </w:rPr>
         <w:drawing>
           <wp:inline distT="0" distB="0" distL="0" distR="0" wp14:anchorId="6A646267" wp14:editId="281FFCE2">
@@ -531,7 +576,7 @@
           <w:lang w:eastAsia="es-ES"/>
         </w:rPr>
       </w:pPr>
-      <w:bookmarkStart w:id="3" w:name="_Toc433913689"/>
+      <w:bookmarkStart w:id="4" w:name="_Toc433913689"/>
       <w:r>
         <w:rPr>
           <w:lang w:eastAsia="es-ES"/>
@@ -539,7 +584,7 @@
         <w:lastRenderedPageBreak/>
         <w:t xml:space="preserve">4.1.1 </w:t>
       </w:r>
-      <w:bookmarkEnd w:id="3"/>
+      <w:bookmarkEnd w:id="4"/>
       <w:r>
         <w:rPr>
           <w:lang w:eastAsia="es-ES"/>
@@ -566,14 +611,14 @@
           <w:lang w:eastAsia="es-ES"/>
         </w:rPr>
       </w:pPr>
-      <w:bookmarkStart w:id="4" w:name="_Toc433913690"/>
+      <w:bookmarkStart w:id="5" w:name="_Toc433913690"/>
       <w:r>
         <w:rPr>
           <w:lang w:eastAsia="es-ES"/>
         </w:rPr>
         <w:t>4.1.1.1 Espacio deportivo</w:t>
       </w:r>
-      <w:bookmarkEnd w:id="4"/>
+      <w:bookmarkEnd w:id="5"/>
     </w:p>
     <w:p>
       <w:pPr>
@@ -597,14 +642,14 @@
           <w:lang w:eastAsia="es-ES"/>
         </w:rPr>
       </w:pPr>
-      <w:bookmarkStart w:id="5" w:name="_Toc433913691"/>
+      <w:bookmarkStart w:id="6" w:name="_Toc433913691"/>
       <w:r>
         <w:rPr>
           <w:lang w:eastAsia="es-ES"/>
         </w:rPr>
         <w:t>4.1.1.2 Complejo deportivo</w:t>
       </w:r>
-      <w:bookmarkEnd w:id="5"/>
+      <w:bookmarkEnd w:id="6"/>
     </w:p>
     <w:p>
       <w:pPr>
@@ -724,14 +769,14 @@
           <w:lang w:eastAsia="es-ES"/>
         </w:rPr>
       </w:pPr>
-      <w:bookmarkStart w:id="6" w:name="_Toc433913692"/>
+      <w:bookmarkStart w:id="7" w:name="_Toc433913692"/>
       <w:r>
         <w:rPr>
           <w:lang w:eastAsia="es-ES"/>
         </w:rPr>
         <w:t>4.1.1.3 Espacios complementarios</w:t>
       </w:r>
-      <w:bookmarkEnd w:id="6"/>
+      <w:bookmarkEnd w:id="7"/>
       <w:r>
         <w:rPr>
           <w:lang w:eastAsia="es-ES"/>
@@ -761,14 +806,14 @@
           <w:lang w:eastAsia="es-ES"/>
         </w:rPr>
       </w:pPr>
-      <w:bookmarkStart w:id="7" w:name="_Toc433913693"/>
+      <w:bookmarkStart w:id="8" w:name="_Toc433913693"/>
       <w:r>
         <w:rPr>
           <w:lang w:eastAsia="es-ES"/>
         </w:rPr>
         <w:t>4.1.1.4 Servicios auxiliares</w:t>
       </w:r>
-      <w:bookmarkEnd w:id="7"/>
+      <w:bookmarkEnd w:id="8"/>
       <w:r>
         <w:rPr>
           <w:lang w:eastAsia="es-ES"/>
@@ -798,14 +843,14 @@
           <w:lang w:eastAsia="es-ES"/>
         </w:rPr>
       </w:pPr>
-      <w:bookmarkStart w:id="8" w:name="_Toc433913694"/>
+      <w:bookmarkStart w:id="9" w:name="_Toc433913694"/>
       <w:r>
         <w:rPr>
           <w:lang w:eastAsia="es-ES"/>
         </w:rPr>
         <w:t>4.1.1.5 Cancha</w:t>
       </w:r>
-      <w:bookmarkEnd w:id="8"/>
+      <w:bookmarkEnd w:id="9"/>
     </w:p>
     <w:p>
       <w:pPr>
@@ -936,14 +981,14 @@
           <w:lang w:eastAsia="es-ES"/>
         </w:rPr>
       </w:pPr>
-      <w:bookmarkStart w:id="9" w:name="_Toc433913695"/>
+      <w:bookmarkStart w:id="10" w:name="_Toc433913695"/>
       <w:r>
         <w:rPr>
           <w:lang w:eastAsia="es-ES"/>
         </w:rPr>
         <w:t xml:space="preserve">4.1.2 </w:t>
       </w:r>
-      <w:bookmarkEnd w:id="9"/>
+      <w:bookmarkEnd w:id="10"/>
       <w:r>
         <w:rPr>
           <w:lang w:eastAsia="es-ES"/>
@@ -981,14 +1026,14 @@
           <w:lang w:eastAsia="es-ES"/>
         </w:rPr>
       </w:pPr>
-      <w:bookmarkStart w:id="10" w:name="_Toc433913696"/>
+      <w:bookmarkStart w:id="11" w:name="_Toc433913696"/>
       <w:r>
         <w:rPr>
           <w:lang w:eastAsia="es-ES"/>
         </w:rPr>
         <w:t>4.1.2.1 Espacios deportivos convencionales</w:t>
       </w:r>
-      <w:bookmarkEnd w:id="10"/>
+      <w:bookmarkEnd w:id="11"/>
     </w:p>
     <w:p>
       <w:pPr>
@@ -1208,14 +1253,14 @@
           <w:lang w:eastAsia="es-ES"/>
         </w:rPr>
       </w:pPr>
-      <w:bookmarkStart w:id="11" w:name="_Toc433913697"/>
+      <w:bookmarkStart w:id="12" w:name="_Toc433913697"/>
       <w:r>
         <w:rPr>
           <w:lang w:eastAsia="es-ES"/>
         </w:rPr>
         <w:t>4.1.2.2 Espacios deportivos singulares</w:t>
       </w:r>
-      <w:bookmarkEnd w:id="11"/>
+      <w:bookmarkEnd w:id="12"/>
       <w:r>
         <w:rPr>
           <w:lang w:eastAsia="es-ES"/>
@@ -1489,14 +1534,14 @@
           <w:lang w:eastAsia="es-ES"/>
         </w:rPr>
       </w:pPr>
-      <w:bookmarkStart w:id="12" w:name="_Toc433913698"/>
+      <w:bookmarkStart w:id="13" w:name="_Toc433913698"/>
       <w:r>
         <w:rPr>
           <w:lang w:eastAsia="es-ES"/>
         </w:rPr>
         <w:t>4.1.2.3 Áreas de actividad deportiva</w:t>
       </w:r>
-      <w:bookmarkEnd w:id="12"/>
+      <w:bookmarkEnd w:id="13"/>
       <w:r>
         <w:rPr>
           <w:lang w:eastAsia="es-ES"/>
@@ -1678,7 +1723,7 @@
           <w:lang w:eastAsia="es-ES"/>
         </w:rPr>
       </w:pPr>
-      <w:bookmarkStart w:id="13" w:name="_Toc433913699"/>
+      <w:bookmarkStart w:id="14" w:name="_Toc433913699"/>
       <w:r>
         <w:rPr>
           <w:lang w:eastAsia="es-ES"/>
@@ -1758,6 +1803,14 @@
         </w:rPr>
         <w:t>Por consiguiente, todos los procesos que son descritos sobre administración de horarios y reservas, están basados en dicho complejo.</w:t>
       </w:r>
+    </w:p>
+    <w:p>
+      <w:pPr>
+        <w:pStyle w:val="Sinespaciado"/>
+        <w:rPr>
+          <w:lang w:eastAsia="es-ES"/>
+        </w:rPr>
+      </w:pPr>
     </w:p>
     <w:p>
       <w:pPr>
@@ -1812,6 +1865,12 @@
         </w:rPr>
         <w:t>Cancha de futbol 11</w:t>
       </w:r>
+      <w:r>
+        <w:rPr>
+          <w:lang w:eastAsia="es-ES"/>
+        </w:rPr>
+        <w:t>.</w:t>
+      </w:r>
     </w:p>
     <w:p>
       <w:pPr>
@@ -1830,6 +1889,12 @@
         </w:rPr>
         <w:t>Cancha de futbol 8</w:t>
       </w:r>
+      <w:r>
+        <w:rPr>
+          <w:lang w:eastAsia="es-ES"/>
+        </w:rPr>
+        <w:t>.</w:t>
+      </w:r>
     </w:p>
     <w:p>
       <w:pPr>
@@ -1846,7 +1911,7 @@
         <w:rPr>
           <w:lang w:eastAsia="es-ES"/>
         </w:rPr>
-        <w:t xml:space="preserve">Cancha de futbol 5 </w:t>
+        <w:t>Cancha de futbol 5.</w:t>
       </w:r>
     </w:p>
     <w:p>
@@ -1866,14 +1931,12 @@
         </w:rPr>
         <w:t xml:space="preserve">Cancha de </w:t>
       </w:r>
-      <w:proofErr w:type="spellStart"/>
-      <w:r>
-        <w:rPr>
-          <w:lang w:eastAsia="es-ES"/>
-        </w:rPr>
-        <w:t>fronton</w:t>
-      </w:r>
-      <w:proofErr w:type="spellEnd"/>
+      <w:r>
+        <w:rPr>
+          <w:lang w:eastAsia="es-ES"/>
+        </w:rPr>
+        <w:t>frontón.</w:t>
+      </w:r>
     </w:p>
     <w:p>
       <w:pPr>
@@ -1892,6 +1955,12 @@
         </w:rPr>
         <w:t>Cancha de basquetbol</w:t>
       </w:r>
+      <w:r>
+        <w:rPr>
+          <w:lang w:eastAsia="es-ES"/>
+        </w:rPr>
+        <w:t>.</w:t>
+      </w:r>
     </w:p>
     <w:p>
       <w:pPr>
@@ -1910,6 +1979,12 @@
         </w:rPr>
         <w:t>Cancha de futbol de salón</w:t>
       </w:r>
+      <w:r>
+        <w:rPr>
+          <w:lang w:eastAsia="es-ES"/>
+        </w:rPr>
+        <w:t>.</w:t>
+      </w:r>
     </w:p>
     <w:p>
       <w:pPr>
@@ -1936,6 +2011,12 @@
         <w:t>boleibol</w:t>
       </w:r>
       <w:proofErr w:type="spellEnd"/>
+      <w:r>
+        <w:rPr>
+          <w:lang w:eastAsia="es-ES"/>
+        </w:rPr>
+        <w:t>.</w:t>
+      </w:r>
     </w:p>
     <w:p>
       <w:pPr>
@@ -1974,8 +2055,8 @@
           <w:lang w:eastAsia="es-ES"/>
         </w:rPr>
       </w:pPr>
-      <w:bookmarkStart w:id="14" w:name="_Toc433913700"/>
-      <w:bookmarkEnd w:id="13"/>
+      <w:bookmarkStart w:id="15" w:name="_Toc433913700"/>
+      <w:bookmarkEnd w:id="14"/>
       <w:r>
         <w:rPr>
           <w:lang w:eastAsia="es-ES"/>
@@ -1994,7 +2075,7 @@
         </w:rPr>
         <w:t xml:space="preserve"> de Horarios</w:t>
       </w:r>
-      <w:bookmarkEnd w:id="14"/>
+      <w:bookmarkEnd w:id="15"/>
     </w:p>
     <w:p>
       <w:pPr>
@@ -2318,7 +2399,21 @@
           <w:rFonts w:ascii="Arial" w:hAnsi="Arial" w:cs="Arial"/>
           <w:lang w:eastAsia="es-ES"/>
         </w:rPr>
-        <w:t xml:space="preserve">. </w:t>
+        <w:t>.</w:t>
+      </w:r>
+      <w:r>
+        <w:rPr>
+          <w:rFonts w:ascii="Arial" w:hAnsi="Arial" w:cs="Arial"/>
+          <w:lang w:eastAsia="es-ES"/>
+        </w:rPr>
+        <w:t xml:space="preserve"> Una vez identificado, registra dichos datos.</w:t>
+      </w:r>
+      <w:r>
+        <w:rPr>
+          <w:rFonts w:ascii="Arial" w:hAnsi="Arial" w:cs="Arial"/>
+          <w:lang w:eastAsia="es-ES"/>
+        </w:rPr>
+        <w:t xml:space="preserve"> </w:t>
       </w:r>
     </w:p>
     <w:p>
@@ -2458,14 +2553,13 @@
         </w:rPr>
         <w:t>año. Esta planilla es donde se insertan datos de reserva</w:t>
       </w:r>
-    </w:p>
-    <w:p>
-      <w:pPr>
-        <w:rPr>
-          <w:rFonts w:ascii="Arial" w:hAnsi="Arial" w:cs="Arial"/>
-          <w:lang w:eastAsia="es-ES"/>
-        </w:rPr>
-      </w:pPr>
+      <w:r>
+        <w:rPr>
+          <w:rFonts w:ascii="Arial" w:hAnsi="Arial" w:cs="Arial"/>
+          <w:lang w:val="es-BO" w:eastAsia="es-ES"/>
+        </w:rPr>
+        <w:t>.</w:t>
+      </w:r>
     </w:p>
     <w:p>
       <w:pPr>
@@ -2752,16 +2846,15 @@
       <w:r>
         <w:rPr>
           <w:rFonts w:ascii="Arial" w:hAnsi="Arial" w:cs="Arial"/>
-          <w:sz w:val="20"/>
-          <w:szCs w:val="20"/>
-          <w:lang w:eastAsia="es-BO"/>
+          <w:noProof/>
+          <w:lang w:val="es-BO" w:eastAsia="es-BO"/>
         </w:rPr>
         <w:lastRenderedPageBreak/>
         <w:drawing>
-          <wp:inline distT="0" distB="0" distL="0" distR="0" wp14:anchorId="5AC66CB9" wp14:editId="0945C95B">
-            <wp:extent cx="5316782" cy="6877050"/>
-            <wp:effectExtent l="0" t="0" r="0" b="0"/>
-            <wp:docPr id="5" name="Imagen 5"/>
+          <wp:inline distT="0" distB="0" distL="0" distR="0">
+            <wp:extent cx="3743325" cy="6886575"/>
+            <wp:effectExtent l="0" t="0" r="9525" b="9525"/>
+            <wp:docPr id="2" name="Imagen 2" descr="C:\Users\Beimar\Downloads\flujo2 (1).png"/>
             <wp:cNvGraphicFramePr>
               <a:graphicFrameLocks xmlns:a="http://schemas.openxmlformats.org/drawingml/2006/main" noChangeAspect="1"/>
             </wp:cNvGraphicFramePr>
@@ -2769,13 +2862,13 @@
               <a:graphicData uri="http://schemas.openxmlformats.org/drawingml/2006/picture">
                 <pic:pic xmlns:pic="http://schemas.openxmlformats.org/drawingml/2006/picture">
                   <pic:nvPicPr>
-                    <pic:cNvPr id="0" name="Picture 1"/>
+                    <pic:cNvPr id="0" name="Picture 1" descr="C:\Users\Beimar\Downloads\flujo2 (1).png"/>
                     <pic:cNvPicPr>
                       <a:picLocks noChangeAspect="1" noChangeArrowheads="1"/>
                     </pic:cNvPicPr>
                   </pic:nvPicPr>
                   <pic:blipFill>
-                    <a:blip r:embed="rId11" cstate="print">
+                    <a:blip r:embed="rId11">
                       <a:extLst>
                         <a:ext uri="{28A0092B-C50C-407E-A947-70E740481C1C}">
                           <a14:useLocalDpi xmlns:a14="http://schemas.microsoft.com/office/drawing/2010/main" val="0"/>
@@ -2790,7 +2883,7 @@
                   <pic:spPr bwMode="auto">
                     <a:xfrm>
                       <a:off x="0" y="0"/>
-                      <a:ext cx="5316782" cy="6877050"/>
+                      <a:ext cx="3743325" cy="6886575"/>
                     </a:xfrm>
                     <a:prstGeom prst="rect">
                       <a:avLst/>
@@ -2813,8 +2906,6 @@
         <w:rPr>
           <w:rFonts w:ascii="Arial" w:hAnsi="Arial" w:cs="Arial"/>
           <w:i/>
-          <w:sz w:val="20"/>
-          <w:szCs w:val="20"/>
           <w:lang w:eastAsia="es-ES"/>
         </w:rPr>
       </w:pPr>
@@ -2822,8 +2913,6 @@
         <w:rPr>
           <w:rFonts w:ascii="Arial" w:hAnsi="Arial" w:cs="Arial"/>
           <w:i/>
-          <w:sz w:val="20"/>
-          <w:szCs w:val="20"/>
           <w:lang w:eastAsia="es-ES"/>
         </w:rPr>
         <w:t>Figura 6</w:t>
@@ -2832,8 +2921,6 @@
         <w:rPr>
           <w:rFonts w:ascii="Arial" w:hAnsi="Arial" w:cs="Arial"/>
           <w:i/>
-          <w:sz w:val="20"/>
-          <w:szCs w:val="20"/>
           <w:lang w:eastAsia="es-ES"/>
         </w:rPr>
         <w:t>: Diagrama de flujo para el registro de una campo deportivo</w:t>
@@ -2845,8 +2932,6 @@
         <w:rPr>
           <w:rFonts w:ascii="Arial" w:hAnsi="Arial" w:cs="Arial"/>
           <w:i/>
-          <w:sz w:val="20"/>
-          <w:szCs w:val="20"/>
           <w:lang w:eastAsia="es-ES"/>
         </w:rPr>
       </w:pPr>
@@ -2854,8 +2939,6 @@
         <w:rPr>
           <w:rFonts w:ascii="Arial" w:hAnsi="Arial" w:cs="Arial"/>
           <w:i/>
-          <w:sz w:val="20"/>
-          <w:szCs w:val="20"/>
           <w:lang w:eastAsia="es-ES"/>
         </w:rPr>
         <w:t>Fuente</w:t>
@@ -2864,8 +2947,6 @@
         <w:rPr>
           <w:rFonts w:ascii="Arial" w:hAnsi="Arial" w:cs="Arial"/>
           <w:i/>
-          <w:sz w:val="20"/>
-          <w:szCs w:val="20"/>
           <w:lang w:eastAsia="es-ES"/>
         </w:rPr>
         <w:t xml:space="preserve">: </w:t>
@@ -2874,8 +2955,6 @@
         <w:rPr>
           <w:rFonts w:ascii="Arial" w:hAnsi="Arial" w:cs="Arial"/>
           <w:i/>
-          <w:sz w:val="20"/>
-          <w:szCs w:val="20"/>
           <w:lang w:eastAsia="es-ES"/>
         </w:rPr>
         <w:t>Elaboración</w:t>
@@ -2884,8 +2963,6 @@
         <w:rPr>
           <w:rFonts w:ascii="Arial" w:hAnsi="Arial" w:cs="Arial"/>
           <w:i/>
-          <w:sz w:val="20"/>
-          <w:szCs w:val="20"/>
           <w:lang w:eastAsia="es-ES"/>
         </w:rPr>
         <w:t xml:space="preserve"> propia</w:t>
@@ -2952,7 +3029,7 @@
           <w:lang w:eastAsia="es-ES"/>
         </w:rPr>
       </w:pPr>
-      <w:bookmarkStart w:id="15" w:name="_Toc433913701"/>
+      <w:bookmarkStart w:id="16" w:name="_Toc433913701"/>
       <w:r>
         <w:rPr>
           <w:lang w:eastAsia="es-ES"/>
@@ -2960,7 +3037,7 @@
         <w:lastRenderedPageBreak/>
         <w:t>4.2.2 Reservas</w:t>
       </w:r>
-      <w:bookmarkEnd w:id="15"/>
+      <w:bookmarkEnd w:id="16"/>
     </w:p>
     <w:p>
       <w:pPr>
@@ -3128,14 +3205,20 @@
           <w:rFonts w:eastAsia="Times New Roman"/>
         </w:rPr>
       </w:pPr>
-      <w:bookmarkStart w:id="16" w:name="_Toc433913702"/>
+      <w:bookmarkStart w:id="17" w:name="_Toc433913702"/>
       <w:r>
         <w:rPr>
           <w:rFonts w:eastAsia="Times New Roman"/>
         </w:rPr>
-        <w:t>4.2.1.1 Reservas regulares</w:t>
-      </w:r>
-      <w:bookmarkEnd w:id="16"/>
+        <w:t>4.2.2</w:t>
+      </w:r>
+      <w:r>
+        <w:rPr>
+          <w:rFonts w:eastAsia="Times New Roman"/>
+        </w:rPr>
+        <w:t>.1 Reservas regulares</w:t>
+      </w:r>
+      <w:bookmarkEnd w:id="17"/>
     </w:p>
     <w:p>
       <w:pPr>
@@ -3229,16 +3312,6 @@
         </w:rPr>
         <w:t>:</w:t>
       </w:r>
-    </w:p>
-    <w:p>
-      <w:pPr>
-        <w:rPr>
-          <w:rFonts w:ascii="Arial" w:hAnsi="Arial" w:cs="Arial"/>
-          <w:color w:val="000000"/>
-          <w:shd w:val="clear" w:color="auto" w:fill="FFFFFF"/>
-          <w:lang w:val="en-US"/>
-        </w:rPr>
-      </w:pPr>
     </w:p>
     <w:p>
       <w:pPr>
@@ -3596,11 +3669,12 @@
         <w:rPr>
           <w:rFonts w:ascii="Arial" w:hAnsi="Arial" w:cs="Arial"/>
           <w:i/>
+          <w:noProof/>
           <w:color w:val="000000"/>
           <w:sz w:val="20"/>
           <w:szCs w:val="20"/>
           <w:shd w:val="clear" w:color="auto" w:fill="FFFFFF"/>
-          <w:lang w:eastAsia="es-BO"/>
+          <w:lang w:val="es-BO" w:eastAsia="es-BO"/>
         </w:rPr>
         <w:lastRenderedPageBreak/>
         <w:drawing>
@@ -3674,9 +3748,8 @@
           <w:szCs w:val="20"/>
           <w:shd w:val="clear" w:color="auto" w:fill="FFFFFF"/>
         </w:rPr>
-        <w:t xml:space="preserve">Figura </w:t>
-      </w:r>
-      <w:proofErr w:type="gramStart"/>
+        <w:t>Figura 8</w:t>
+      </w:r>
       <w:r>
         <w:rPr>
           <w:rFonts w:ascii="Arial" w:hAnsi="Arial" w:cs="Arial"/>
@@ -3686,10 +3759,12 @@
           <w:szCs w:val="20"/>
           <w:shd w:val="clear" w:color="auto" w:fill="FFFFFF"/>
         </w:rPr>
-        <w:t>8 :</w:t>
-      </w:r>
-      <w:proofErr w:type="gramEnd"/>
-      <w:r>
+        <w:t>: Diagrama de flujo para una reserva</w:t>
+      </w:r>
+    </w:p>
+    <w:p>
+      <w:pPr>
+        <w:jc w:val="center"/>
         <w:rPr>
           <w:rFonts w:ascii="Arial" w:hAnsi="Arial" w:cs="Arial"/>
           <w:i/>
@@ -3698,12 +3773,8 @@
           <w:szCs w:val="20"/>
           <w:shd w:val="clear" w:color="auto" w:fill="FFFFFF"/>
         </w:rPr>
-        <w:t xml:space="preserve"> Diagrama de flujo para una reserva</w:t>
-      </w:r>
-    </w:p>
-    <w:p>
-      <w:pPr>
-        <w:jc w:val="center"/>
+      </w:pPr>
+      <w:r>
         <w:rPr>
           <w:rFonts w:ascii="Arial" w:hAnsi="Arial" w:cs="Arial"/>
           <w:i/>
@@ -3712,8 +3783,8 @@
           <w:szCs w:val="20"/>
           <w:shd w:val="clear" w:color="auto" w:fill="FFFFFF"/>
         </w:rPr>
-      </w:pPr>
-      <w:proofErr w:type="gramStart"/>
+        <w:t>Fuente</w:t>
+      </w:r>
       <w:r>
         <w:rPr>
           <w:rFonts w:ascii="Arial" w:hAnsi="Arial" w:cs="Arial"/>
@@ -3723,9 +3794,8 @@
           <w:szCs w:val="20"/>
           <w:shd w:val="clear" w:color="auto" w:fill="FFFFFF"/>
         </w:rPr>
-        <w:t>Fuente :</w:t>
-      </w:r>
-      <w:proofErr w:type="gramEnd"/>
+        <w:t xml:space="preserve">: </w:t>
+      </w:r>
       <w:r>
         <w:rPr>
           <w:rFonts w:ascii="Arial" w:hAnsi="Arial" w:cs="Arial"/>
@@ -3735,9 +3805,8 @@
           <w:szCs w:val="20"/>
           <w:shd w:val="clear" w:color="auto" w:fill="FFFFFF"/>
         </w:rPr>
-        <w:t xml:space="preserve"> </w:t>
-      </w:r>
-      <w:proofErr w:type="spellStart"/>
+        <w:t>Elaboración</w:t>
+      </w:r>
       <w:r>
         <w:rPr>
           <w:rFonts w:ascii="Arial" w:hAnsi="Arial" w:cs="Arial"/>
@@ -3747,72 +3816,501 @@
           <w:szCs w:val="20"/>
           <w:shd w:val="clear" w:color="auto" w:fill="FFFFFF"/>
         </w:rPr>
-        <w:t>Elaboracion</w:t>
+        <w:t xml:space="preserve"> propia</w:t>
+      </w:r>
+    </w:p>
+    <w:p>
+      <w:pPr>
+        <w:pStyle w:val="Ttulo4"/>
+      </w:pPr>
+      <w:bookmarkStart w:id="18" w:name="_Toc433913703"/>
+      <w:r>
+        <w:lastRenderedPageBreak/>
+        <w:t>4.2.2</w:t>
+      </w:r>
+      <w:r>
+        <w:t xml:space="preserve">.2 </w:t>
+      </w:r>
+      <w:bookmarkEnd w:id="18"/>
+      <w:r>
+        <w:t>Pre reservas</w:t>
+      </w:r>
+    </w:p>
+    <w:p>
+      <w:pPr>
+        <w:rPr>
+          <w:rFonts w:ascii="Arial" w:hAnsi="Arial" w:cs="Arial"/>
+        </w:rPr>
+      </w:pPr>
+      <w:r>
+        <w:rPr>
+          <w:rFonts w:ascii="Arial" w:hAnsi="Arial" w:cs="Arial"/>
+        </w:rPr>
+        <w:t>Las pre reservas son un tipo especial de reservas, que se car</w:t>
+      </w:r>
+      <w:r>
+        <w:rPr>
+          <w:rFonts w:ascii="Arial" w:hAnsi="Arial" w:cs="Arial"/>
+        </w:rPr>
+        <w:t>acterizan principalmente porque lo solicitan los clientes, pero esta reserva no es cancelada en el momento en el que se la hace, sino en un momento posterior</w:t>
+      </w:r>
+      <w:r>
+        <w:rPr>
+          <w:rFonts w:ascii="Arial" w:hAnsi="Arial" w:cs="Arial"/>
+        </w:rPr>
+        <w:t>.</w:t>
+      </w:r>
+      <w:r>
+        <w:rPr>
+          <w:rFonts w:ascii="Arial" w:hAnsi="Arial" w:cs="Arial"/>
+        </w:rPr>
+        <w:t xml:space="preserve"> El complejo realiza este tipo de reservas, para mantener la fidelidad de los clientes.</w:t>
+      </w:r>
+    </w:p>
+    <w:p>
+      <w:pPr>
+        <w:rPr>
+          <w:rFonts w:ascii="Arial" w:hAnsi="Arial" w:cs="Arial"/>
+        </w:rPr>
+      </w:pPr>
+      <w:r>
+        <w:rPr>
+          <w:rFonts w:ascii="Arial" w:hAnsi="Arial" w:cs="Arial"/>
+        </w:rPr>
+        <w:t xml:space="preserve">El proceso de realizar </w:t>
+      </w:r>
+      <w:proofErr w:type="gramStart"/>
+      <w:r>
+        <w:rPr>
+          <w:rFonts w:ascii="Arial" w:hAnsi="Arial" w:cs="Arial"/>
+        </w:rPr>
+        <w:t>una</w:t>
+      </w:r>
+      <w:proofErr w:type="gramEnd"/>
+      <w:r>
+        <w:rPr>
+          <w:rFonts w:ascii="Arial" w:hAnsi="Arial" w:cs="Arial"/>
+        </w:rPr>
+        <w:t xml:space="preserve"> pre reserva, tiene dos pasos: el primero es registrar la pre reserva y el segundo es confirmar dicha pre reserva. Por otra parte, este tipo de reserva solo se las hace a clientes que están registrados en el complejo deportivo.</w:t>
+      </w:r>
+    </w:p>
+    <w:p>
+      <w:pPr>
+        <w:rPr>
+          <w:rFonts w:ascii="Arial" w:hAnsi="Arial" w:cs="Arial"/>
+        </w:rPr>
+      </w:pPr>
+      <w:r>
+        <w:rPr>
+          <w:rFonts w:ascii="Arial" w:hAnsi="Arial" w:cs="Arial"/>
+        </w:rPr>
+        <w:t xml:space="preserve">A continuación se describe los el proceso para el registro de </w:t>
+      </w:r>
+      <w:proofErr w:type="gramStart"/>
+      <w:r>
+        <w:rPr>
+          <w:rFonts w:ascii="Arial" w:hAnsi="Arial" w:cs="Arial"/>
+        </w:rPr>
+        <w:t>una</w:t>
+      </w:r>
+      <w:proofErr w:type="gramEnd"/>
+      <w:r>
+        <w:rPr>
+          <w:rFonts w:ascii="Arial" w:hAnsi="Arial" w:cs="Arial"/>
+        </w:rPr>
+        <w:t xml:space="preserve"> pre reserva: </w:t>
+      </w:r>
+    </w:p>
+    <w:p>
+      <w:pPr>
+        <w:rPr>
+          <w:rFonts w:ascii="Arial" w:hAnsi="Arial" w:cs="Arial"/>
+          <w:b/>
+        </w:rPr>
+      </w:pPr>
+      <w:r>
+        <w:rPr>
+          <w:rFonts w:ascii="Arial" w:hAnsi="Arial" w:cs="Arial"/>
+          <w:b/>
+        </w:rPr>
+        <w:t>Paso 1: Registrar la pre reserva</w:t>
+      </w:r>
+    </w:p>
+    <w:p>
+      <w:pPr>
+        <w:pStyle w:val="Prrafodelista"/>
+        <w:numPr>
+          <w:ilvl w:val="0"/>
+          <w:numId w:val="39"/>
+        </w:numPr>
+        <w:rPr>
+          <w:rFonts w:ascii="Arial" w:hAnsi="Arial" w:cs="Arial"/>
+          <w:color w:val="000000"/>
+          <w:shd w:val="clear" w:color="auto" w:fill="FFFFFF"/>
+        </w:rPr>
+      </w:pPr>
+      <w:r>
+        <w:rPr>
+          <w:rFonts w:ascii="Arial" w:hAnsi="Arial" w:cs="Arial"/>
+          <w:color w:val="000000"/>
+          <w:shd w:val="clear" w:color="auto" w:fill="FFFFFF"/>
+        </w:rPr>
+        <w:t xml:space="preserve">Un cliente, ya sea que este registrado o no, solicita una </w:t>
+      </w:r>
+      <w:r>
+        <w:rPr>
+          <w:rFonts w:ascii="Arial" w:hAnsi="Arial" w:cs="Arial"/>
+          <w:color w:val="000000"/>
+          <w:shd w:val="clear" w:color="auto" w:fill="FFFFFF"/>
+        </w:rPr>
+        <w:t xml:space="preserve">pre </w:t>
+      </w:r>
+      <w:r>
+        <w:rPr>
+          <w:rFonts w:ascii="Arial" w:hAnsi="Arial" w:cs="Arial"/>
+          <w:color w:val="000000"/>
+          <w:shd w:val="clear" w:color="auto" w:fill="FFFFFF"/>
+        </w:rPr>
+        <w:t xml:space="preserve">reserva, aportando datos como la fecha y hora de la reserva y el campo deportivo que desea fletar.  </w:t>
+      </w:r>
+    </w:p>
+    <w:p>
+      <w:pPr>
+        <w:pStyle w:val="Prrafodelista"/>
+        <w:numPr>
+          <w:ilvl w:val="0"/>
+          <w:numId w:val="39"/>
+        </w:numPr>
+        <w:rPr>
+          <w:rFonts w:ascii="Arial" w:hAnsi="Arial" w:cs="Arial"/>
+          <w:color w:val="000000"/>
+          <w:shd w:val="clear" w:color="auto" w:fill="FFFFFF"/>
+        </w:rPr>
+      </w:pPr>
+      <w:r>
+        <w:rPr>
+          <w:rFonts w:ascii="Arial" w:hAnsi="Arial" w:cs="Arial"/>
+          <w:color w:val="000000"/>
+          <w:shd w:val="clear" w:color="auto" w:fill="FFFFFF"/>
+        </w:rPr>
+        <w:t>El encargado verifica</w:t>
+      </w:r>
+      <w:r>
+        <w:rPr>
+          <w:rFonts w:ascii="Arial" w:hAnsi="Arial" w:cs="Arial"/>
+          <w:color w:val="000000"/>
+          <w:shd w:val="clear" w:color="auto" w:fill="FFFFFF"/>
+        </w:rPr>
+        <w:t xml:space="preserve">, </w:t>
+      </w:r>
+      <w:r>
+        <w:rPr>
+          <w:rFonts w:ascii="Arial" w:hAnsi="Arial" w:cs="Arial"/>
+          <w:color w:val="000000"/>
+          <w:shd w:val="clear" w:color="auto" w:fill="FFFFFF"/>
+        </w:rPr>
+        <w:t xml:space="preserve"> si el cliente se encuentra registrado en el complejo, si está</w:t>
+      </w:r>
+      <w:r>
+        <w:rPr>
+          <w:rFonts w:ascii="Arial" w:hAnsi="Arial" w:cs="Arial"/>
+          <w:color w:val="000000"/>
+          <w:shd w:val="clear" w:color="auto" w:fill="FFFFFF"/>
+        </w:rPr>
+        <w:t xml:space="preserve"> registrado se procede al siguiente paso</w:t>
+      </w:r>
+      <w:r>
+        <w:rPr>
+          <w:rFonts w:ascii="Arial" w:hAnsi="Arial" w:cs="Arial"/>
+          <w:color w:val="000000"/>
+          <w:shd w:val="clear" w:color="auto" w:fill="FFFFFF"/>
+        </w:rPr>
+        <w:t>.</w:t>
+      </w:r>
+    </w:p>
+    <w:p>
+      <w:pPr>
+        <w:pStyle w:val="Prrafodelista"/>
+        <w:numPr>
+          <w:ilvl w:val="0"/>
+          <w:numId w:val="39"/>
+        </w:numPr>
+        <w:rPr>
+          <w:rFonts w:ascii="Arial" w:hAnsi="Arial" w:cs="Arial"/>
+          <w:color w:val="000000"/>
+          <w:shd w:val="clear" w:color="auto" w:fill="FFFFFF"/>
+        </w:rPr>
+      </w:pPr>
+      <w:r>
+        <w:rPr>
+          <w:rFonts w:ascii="Arial" w:hAnsi="Arial" w:cs="Arial"/>
+          <w:color w:val="000000"/>
+          <w:shd w:val="clear" w:color="auto" w:fill="FFFFFF"/>
+        </w:rPr>
+        <w:t>El siguiente paso es, verificar si en la fecha y horario solicitado, el campo deportivo está libre de reservas.</w:t>
+      </w:r>
+    </w:p>
+    <w:p>
+      <w:pPr>
+        <w:pStyle w:val="Prrafodelista"/>
+        <w:numPr>
+          <w:ilvl w:val="0"/>
+          <w:numId w:val="39"/>
+        </w:numPr>
+        <w:rPr>
+          <w:rFonts w:ascii="Arial" w:hAnsi="Arial" w:cs="Arial"/>
+          <w:color w:val="000000"/>
+          <w:shd w:val="clear" w:color="auto" w:fill="FFFFFF"/>
+        </w:rPr>
+      </w:pPr>
+      <w:r>
+        <w:rPr>
+          <w:rFonts w:ascii="Arial" w:hAnsi="Arial" w:cs="Arial"/>
+          <w:color w:val="000000"/>
+          <w:shd w:val="clear" w:color="auto" w:fill="FFFFFF"/>
+        </w:rPr>
+        <w:t>Si el campo deportivo no está libre de reservas, entonces el administrador pide al cliente que solicite una diferente fecha para la reserva</w:t>
+      </w:r>
+      <w:r>
+        <w:rPr>
+          <w:rFonts w:ascii="Arial" w:hAnsi="Arial" w:cs="Arial"/>
+          <w:color w:val="000000"/>
+          <w:shd w:val="clear" w:color="auto" w:fill="FFFFFF"/>
+        </w:rPr>
+        <w:t>.</w:t>
+      </w:r>
+    </w:p>
+    <w:p>
+      <w:pPr>
+        <w:pStyle w:val="Prrafodelista"/>
+        <w:numPr>
+          <w:ilvl w:val="0"/>
+          <w:numId w:val="39"/>
+        </w:numPr>
+        <w:rPr>
+          <w:rFonts w:ascii="Arial" w:hAnsi="Arial" w:cs="Arial"/>
+          <w:color w:val="000000"/>
+          <w:shd w:val="clear" w:color="auto" w:fill="FFFFFF"/>
+        </w:rPr>
+      </w:pPr>
+      <w:r>
+        <w:rPr>
+          <w:rFonts w:ascii="Arial" w:hAnsi="Arial" w:cs="Arial"/>
+          <w:color w:val="000000"/>
+          <w:shd w:val="clear" w:color="auto" w:fill="FFFFFF"/>
+        </w:rPr>
+        <w:t xml:space="preserve">Si el campo deportivo está libre de reservas, </w:t>
+      </w:r>
+      <w:r>
+        <w:rPr>
+          <w:rFonts w:ascii="Arial" w:hAnsi="Arial" w:cs="Arial"/>
+          <w:color w:val="000000"/>
+          <w:shd w:val="clear" w:color="auto" w:fill="FFFFFF"/>
+        </w:rPr>
+        <w:t>entonces se registra la pre reserva</w:t>
+      </w:r>
+    </w:p>
+    <w:p>
+      <w:pPr>
+        <w:rPr>
+          <w:rFonts w:ascii="Arial" w:hAnsi="Arial" w:cs="Arial"/>
+          <w:b/>
+        </w:rPr>
+      </w:pPr>
+      <w:r>
+        <w:rPr>
+          <w:rFonts w:ascii="Arial" w:hAnsi="Arial" w:cs="Arial"/>
+          <w:b/>
+        </w:rPr>
+        <w:t>Paso 2: Confirmar la pre reserva</w:t>
+      </w:r>
+    </w:p>
+    <w:p>
+      <w:pPr>
+        <w:pStyle w:val="Prrafodelista"/>
+        <w:numPr>
+          <w:ilvl w:val="0"/>
+          <w:numId w:val="39"/>
+        </w:numPr>
+        <w:rPr>
+          <w:rFonts w:ascii="Arial" w:hAnsi="Arial" w:cs="Arial"/>
+        </w:rPr>
+      </w:pPr>
+      <w:r>
+        <w:rPr>
+          <w:rFonts w:ascii="Arial" w:hAnsi="Arial" w:cs="Arial"/>
+        </w:rPr>
+        <w:t xml:space="preserve">El cliente solicita confirmar </w:t>
+      </w:r>
+      <w:proofErr w:type="gramStart"/>
+      <w:r>
+        <w:rPr>
+          <w:rFonts w:ascii="Arial" w:hAnsi="Arial" w:cs="Arial"/>
+        </w:rPr>
+        <w:t>una</w:t>
+      </w:r>
+      <w:proofErr w:type="gramEnd"/>
+      <w:r>
+        <w:rPr>
+          <w:rFonts w:ascii="Arial" w:hAnsi="Arial" w:cs="Arial"/>
+        </w:rPr>
+        <w:t xml:space="preserve"> pre reserva.</w:t>
+      </w:r>
+    </w:p>
+    <w:p>
+      <w:pPr>
+        <w:pStyle w:val="Prrafodelista"/>
+        <w:numPr>
+          <w:ilvl w:val="0"/>
+          <w:numId w:val="39"/>
+        </w:numPr>
+        <w:rPr>
+          <w:rFonts w:ascii="Arial" w:hAnsi="Arial" w:cs="Arial"/>
+        </w:rPr>
+      </w:pPr>
+      <w:r>
+        <w:rPr>
+          <w:rFonts w:ascii="Arial" w:hAnsi="Arial" w:cs="Arial"/>
+        </w:rPr>
+        <w:t>El administrador realiza una búsqueda entre las pre reservas registradas, lo cual toma un cierto tiempo.</w:t>
+      </w:r>
+    </w:p>
+    <w:p>
+      <w:pPr>
+        <w:pStyle w:val="Prrafodelista"/>
+        <w:numPr>
+          <w:ilvl w:val="0"/>
+          <w:numId w:val="39"/>
+        </w:numPr>
+        <w:rPr>
+          <w:rFonts w:ascii="Arial" w:hAnsi="Arial" w:cs="Arial"/>
+          <w:color w:val="000000"/>
+          <w:shd w:val="clear" w:color="auto" w:fill="FFFFFF"/>
+        </w:rPr>
+      </w:pPr>
+      <w:r>
+        <w:rPr>
+          <w:rFonts w:ascii="Arial" w:hAnsi="Arial" w:cs="Arial"/>
+          <w:color w:val="000000"/>
+          <w:shd w:val="clear" w:color="auto" w:fill="FFFFFF"/>
+        </w:rPr>
+        <w:t xml:space="preserve">Una encontrado la pre reserva existente, el </w:t>
+      </w:r>
+      <w:r>
+        <w:rPr>
+          <w:rFonts w:ascii="Arial" w:hAnsi="Arial" w:cs="Arial"/>
+          <w:color w:val="000000"/>
+          <w:shd w:val="clear" w:color="auto" w:fill="FFFFFF"/>
+        </w:rPr>
+        <w:t xml:space="preserve">administrador calcula el precio a pagar por el cliente mediante la siguiente formula:  </w:t>
+      </w:r>
+    </w:p>
+    <w:p>
+      <w:pPr>
+        <w:pStyle w:val="Prrafodelista"/>
+        <w:jc w:val="center"/>
+        <w:rPr>
+          <w:rFonts w:ascii="Arial" w:hAnsi="Arial" w:cs="Arial"/>
+          <w:b/>
+          <w:color w:val="000000"/>
+          <w:shd w:val="clear" w:color="auto" w:fill="FFFFFF"/>
+        </w:rPr>
+      </w:pPr>
+      <w:r>
+        <w:rPr>
+          <w:rFonts w:ascii="Arial" w:hAnsi="Arial" w:cs="Arial"/>
+          <w:b/>
+          <w:color w:val="000000"/>
+          <w:shd w:val="clear" w:color="auto" w:fill="FFFFFF"/>
+        </w:rPr>
+        <w:t xml:space="preserve">Pt = </w:t>
+      </w:r>
+      <w:proofErr w:type="spellStart"/>
+      <w:r>
+        <w:rPr>
+          <w:rFonts w:ascii="Arial" w:hAnsi="Arial" w:cs="Arial"/>
+          <w:b/>
+          <w:color w:val="000000"/>
+          <w:shd w:val="clear" w:color="auto" w:fill="FFFFFF"/>
+        </w:rPr>
+        <w:t>Nhoras</w:t>
       </w:r>
       <w:proofErr w:type="spellEnd"/>
       <w:r>
         <w:rPr>
           <w:rFonts w:ascii="Arial" w:hAnsi="Arial" w:cs="Arial"/>
-          <w:i/>
+          <w:b/>
           <w:color w:val="000000"/>
-          <w:sz w:val="20"/>
-          <w:szCs w:val="20"/>
           <w:shd w:val="clear" w:color="auto" w:fill="FFFFFF"/>
         </w:rPr>
-        <w:t xml:space="preserve"> propia</w:t>
+        <w:t xml:space="preserve"> * </w:t>
+      </w:r>
+      <w:proofErr w:type="spellStart"/>
+      <w:r>
+        <w:rPr>
+          <w:rFonts w:ascii="Arial" w:hAnsi="Arial" w:cs="Arial"/>
+          <w:b/>
+          <w:color w:val="000000"/>
+          <w:shd w:val="clear" w:color="auto" w:fill="FFFFFF"/>
+        </w:rPr>
+        <w:t>Phora</w:t>
+      </w:r>
+      <w:proofErr w:type="spellEnd"/>
+    </w:p>
+    <w:p>
+      <w:pPr>
+        <w:pStyle w:val="Prrafodelista"/>
+        <w:numPr>
+          <w:ilvl w:val="0"/>
+          <w:numId w:val="39"/>
+        </w:numPr>
+        <w:rPr>
+          <w:rFonts w:ascii="Arial" w:hAnsi="Arial" w:cs="Arial"/>
+          <w:color w:val="000000"/>
+          <w:shd w:val="clear" w:color="auto" w:fill="FFFFFF"/>
+        </w:rPr>
+      </w:pPr>
+      <w:r>
+        <w:rPr>
+          <w:rFonts w:ascii="Arial" w:hAnsi="Arial" w:cs="Arial"/>
+          <w:color w:val="000000"/>
+          <w:shd w:val="clear" w:color="auto" w:fill="FFFFFF"/>
+        </w:rPr>
+        <w:t>Luego, se emite el recibo correspondiente para la reserva, introduciendo los siguientes datos: Nombre Cliente, C.I. del cliente, nombre del administrador, numero de recibo, datos básicos del complejo deportivo, nombre del campo deportivo, hora de reserva, fecha de reserva y el precio de la reserva.</w:t>
+      </w:r>
+    </w:p>
+    <w:p>
+      <w:pPr>
+        <w:pStyle w:val="Prrafodelista"/>
+        <w:numPr>
+          <w:ilvl w:val="0"/>
+          <w:numId w:val="39"/>
+        </w:numPr>
+        <w:rPr>
+          <w:rFonts w:ascii="Arial" w:hAnsi="Arial" w:cs="Arial"/>
+          <w:color w:val="000000"/>
+          <w:shd w:val="clear" w:color="auto" w:fill="FFFFFF"/>
+        </w:rPr>
+      </w:pPr>
+      <w:r>
+        <w:rPr>
+          <w:rFonts w:ascii="Arial" w:hAnsi="Arial" w:cs="Arial"/>
+          <w:color w:val="000000"/>
+          <w:shd w:val="clear" w:color="auto" w:fill="FFFFFF"/>
+        </w:rPr>
+        <w:t>Por último, el administrador actualiza el reporte diario de reservas, que es una planilla, donde se registran todas las reservas que se realizaron en el día.</w:t>
       </w:r>
     </w:p>
     <w:p>
       <w:pPr>
         <w:pStyle w:val="Ttulo4"/>
       </w:pPr>
-      <w:bookmarkStart w:id="17" w:name="_Toc433913703"/>
-      <w:r>
-        <w:lastRenderedPageBreak/>
-        <w:t xml:space="preserve">4.2.1.2 </w:t>
-      </w:r>
-      <w:bookmarkEnd w:id="17"/>
-      <w:proofErr w:type="spellStart"/>
-      <w:r>
-        <w:t>Prereservas</w:t>
-      </w:r>
-      <w:bookmarkStart w:id="18" w:name="_GoBack"/>
-      <w:bookmarkEnd w:id="18"/>
-      <w:proofErr w:type="spellEnd"/>
-    </w:p>
-    <w:p>
-      <w:pPr>
-        <w:rPr>
-          <w:rFonts w:ascii="Arial" w:hAnsi="Arial" w:cs="Arial"/>
-        </w:rPr>
-      </w:pPr>
-      <w:r>
-        <w:rPr>
-          <w:rFonts w:ascii="Arial" w:hAnsi="Arial" w:cs="Arial"/>
-        </w:rPr>
-        <w:t>Las reservas de tipo evento son parecidas a las reservas regulares, con la diferencia de que por este tipo de reservas, se cobra un precio superior.</w:t>
-      </w:r>
-    </w:p>
-    <w:p>
-      <w:pPr>
-        <w:rPr>
-          <w:rFonts w:ascii="Arial" w:hAnsi="Arial" w:cs="Arial"/>
-        </w:rPr>
-      </w:pPr>
-      <w:r>
-        <w:rPr>
-          <w:rFonts w:ascii="Arial" w:hAnsi="Arial" w:cs="Arial"/>
-        </w:rPr>
-        <w:t>Para poder reservar un evento en un campo deportivo, se sigue los siguientes pasos:</w:t>
-      </w:r>
-    </w:p>
-    <w:p>
-      <w:pPr>
-        <w:pStyle w:val="Ttulo4"/>
-      </w:pPr>
       <w:bookmarkStart w:id="19" w:name="_Toc433913704"/>
       <w:r>
-        <w:t xml:space="preserve">4.2.1.2 Reservas procedentes de </w:t>
+        <w:t>4.2.2.3</w:t>
+      </w:r>
+      <w:r>
+        <w:t xml:space="preserve"> Reservas procedentes de </w:t>
       </w:r>
       <w:r>
         <w:t>días</w:t>
@@ -4014,6 +4512,7 @@
         <w:rPr>
           <w:rFonts w:ascii="Arial" w:hAnsi="Arial" w:cs="Arial"/>
         </w:rPr>
+        <w:lastRenderedPageBreak/>
         <w:t xml:space="preserve">La </w:t>
       </w:r>
       <w:r>
@@ -4195,10 +4694,275 @@
     </w:p>
     <w:p>
       <w:pPr>
-        <w:rPr>
-          <w:rFonts w:ascii="Arial" w:hAnsi="Arial" w:cs="Arial"/>
-        </w:rPr>
-      </w:pPr>
+        <w:jc w:val="center"/>
+        <w:rPr>
+          <w:rFonts w:ascii="Arial" w:hAnsi="Arial" w:cs="Arial"/>
+        </w:rPr>
+      </w:pPr>
+      <w:r>
+        <w:rPr>
+          <w:rFonts w:ascii="Arial" w:hAnsi="Arial" w:cs="Arial"/>
+          <w:noProof/>
+          <w:lang w:val="es-BO" w:eastAsia="es-BO"/>
+        </w:rPr>
+        <w:drawing>
+          <wp:inline distT="0" distB="0" distL="0" distR="0">
+            <wp:extent cx="2943225" cy="5495925"/>
+            <wp:effectExtent l="0" t="0" r="9525" b="9525"/>
+            <wp:docPr id="3" name="Imagen 3" descr="C:\Users\Beimar\Downloads\reservaespecial.png"/>
+            <wp:cNvGraphicFramePr>
+              <a:graphicFrameLocks xmlns:a="http://schemas.openxmlformats.org/drawingml/2006/main" noChangeAspect="1"/>
+            </wp:cNvGraphicFramePr>
+            <a:graphic xmlns:a="http://schemas.openxmlformats.org/drawingml/2006/main">
+              <a:graphicData uri="http://schemas.openxmlformats.org/drawingml/2006/picture">
+                <pic:pic xmlns:pic="http://schemas.openxmlformats.org/drawingml/2006/picture">
+                  <pic:nvPicPr>
+                    <pic:cNvPr id="0" name="Picture 2" descr="C:\Users\Beimar\Downloads\reservaespecial.png"/>
+                    <pic:cNvPicPr>
+                      <a:picLocks noChangeAspect="1" noChangeArrowheads="1"/>
+                    </pic:cNvPicPr>
+                  </pic:nvPicPr>
+                  <pic:blipFill>
+                    <a:blip r:embed="rId13">
+                      <a:extLst>
+                        <a:ext uri="{28A0092B-C50C-407E-A947-70E740481C1C}">
+                          <a14:useLocalDpi xmlns:a14="http://schemas.microsoft.com/office/drawing/2010/main" val="0"/>
+                        </a:ext>
+                      </a:extLst>
+                    </a:blip>
+                    <a:srcRect/>
+                    <a:stretch>
+                      <a:fillRect/>
+                    </a:stretch>
+                  </pic:blipFill>
+                  <pic:spPr bwMode="auto">
+                    <a:xfrm>
+                      <a:off x="0" y="0"/>
+                      <a:ext cx="2943225" cy="5495925"/>
+                    </a:xfrm>
+                    <a:prstGeom prst="rect">
+                      <a:avLst/>
+                    </a:prstGeom>
+                    <a:noFill/>
+                    <a:ln>
+                      <a:noFill/>
+                    </a:ln>
+                  </pic:spPr>
+                </pic:pic>
+              </a:graphicData>
+            </a:graphic>
+          </wp:inline>
+        </w:drawing>
+      </w:r>
+    </w:p>
+    <w:p>
+      <w:pPr>
+        <w:shd w:val="clear" w:color="auto" w:fill="FFFFFF"/>
+        <w:tabs>
+          <w:tab w:val="left" w:pos="2985"/>
+        </w:tabs>
+        <w:spacing w:before="60"/>
+        <w:jc w:val="center"/>
+        <w:textAlignment w:val="baseline"/>
+        <w:rPr>
+          <w:rFonts w:ascii="Arial" w:eastAsia="Times New Roman" w:hAnsi="Arial" w:cs="Arial"/>
+          <w:i/>
+          <w:color w:val="000000" w:themeColor="text1"/>
+          <w:sz w:val="20"/>
+          <w:szCs w:val="20"/>
+          <w:lang w:eastAsia="es-ES"/>
+        </w:rPr>
+      </w:pPr>
+      <w:r>
+        <w:rPr>
+          <w:rFonts w:ascii="Arial" w:eastAsia="Times New Roman" w:hAnsi="Arial" w:cs="Arial"/>
+          <w:i/>
+          <w:color w:val="000000" w:themeColor="text1"/>
+          <w:sz w:val="20"/>
+          <w:szCs w:val="20"/>
+          <w:lang w:eastAsia="es-ES"/>
+        </w:rPr>
+        <w:t>Figura N</w:t>
+      </w:r>
+      <w:r>
+        <w:rPr>
+          <w:rFonts w:ascii="Arial" w:eastAsia="Times New Roman" w:hAnsi="Arial" w:cs="Arial"/>
+          <w:i/>
+          <w:color w:val="000000" w:themeColor="text1"/>
+          <w:sz w:val="20"/>
+          <w:szCs w:val="20"/>
+          <w:lang w:eastAsia="es-ES"/>
+        </w:rPr>
+        <w:t>: Proceso para realizar una reserva por días de mantenimiento</w:t>
+      </w:r>
+    </w:p>
+    <w:p>
+      <w:pPr>
+        <w:shd w:val="clear" w:color="auto" w:fill="FFFFFF"/>
+        <w:spacing w:before="60"/>
+        <w:jc w:val="center"/>
+        <w:textAlignment w:val="baseline"/>
+        <w:rPr>
+          <w:rFonts w:ascii="Arial" w:eastAsia="Times New Roman" w:hAnsi="Arial" w:cs="Arial"/>
+          <w:i/>
+          <w:color w:val="000000" w:themeColor="text1"/>
+          <w:sz w:val="20"/>
+          <w:szCs w:val="20"/>
+          <w:lang w:eastAsia="es-ES"/>
+        </w:rPr>
+      </w:pPr>
+      <w:r>
+        <w:rPr>
+          <w:rFonts w:ascii="Arial" w:eastAsia="Times New Roman" w:hAnsi="Arial" w:cs="Arial"/>
+          <w:i/>
+          <w:color w:val="000000" w:themeColor="text1"/>
+          <w:sz w:val="20"/>
+          <w:szCs w:val="20"/>
+          <w:lang w:eastAsia="es-ES"/>
+        </w:rPr>
+        <w:t>Fuente</w:t>
+      </w:r>
+      <w:r>
+        <w:rPr>
+          <w:rFonts w:ascii="Arial" w:eastAsia="Times New Roman" w:hAnsi="Arial" w:cs="Arial"/>
+          <w:i/>
+          <w:color w:val="000000" w:themeColor="text1"/>
+          <w:sz w:val="20"/>
+          <w:szCs w:val="20"/>
+          <w:lang w:eastAsia="es-ES"/>
+        </w:rPr>
+        <w:t>: Elaboración propia</w:t>
+      </w:r>
+    </w:p>
+    <w:p>
+      <w:pPr>
+        <w:pStyle w:val="Ttulo4"/>
+        <w:rPr>
+          <w:rFonts w:eastAsia="Times New Roman"/>
+          <w:lang w:eastAsia="es-ES"/>
+        </w:rPr>
+      </w:pPr>
+      <w:r>
+        <w:rPr>
+          <w:rFonts w:eastAsia="Times New Roman"/>
+          <w:lang w:eastAsia="es-ES"/>
+        </w:rPr>
+        <w:lastRenderedPageBreak/>
+        <w:t>4.2.2.4 Reservas periódicas</w:t>
+      </w:r>
+    </w:p>
+    <w:p>
+      <w:pPr>
+        <w:rPr>
+          <w:rFonts w:ascii="Arial" w:hAnsi="Arial" w:cs="Arial"/>
+          <w:color w:val="222222"/>
+          <w:shd w:val="clear" w:color="auto" w:fill="FFFFFF"/>
+        </w:rPr>
+      </w:pPr>
+      <w:r>
+        <w:rPr>
+          <w:rFonts w:ascii="Arial" w:hAnsi="Arial" w:cs="Arial"/>
+          <w:lang w:eastAsia="es-ES"/>
+        </w:rPr>
+        <w:t xml:space="preserve">Es otro tipo de reservas, </w:t>
+      </w:r>
+      <w:r>
+        <w:rPr>
+          <w:rFonts w:ascii="Arial" w:hAnsi="Arial" w:cs="Arial"/>
+          <w:color w:val="222222"/>
+          <w:shd w:val="clear" w:color="auto" w:fill="FFFFFF"/>
+        </w:rPr>
+        <w:t>q</w:t>
+      </w:r>
+      <w:r>
+        <w:rPr>
+          <w:rFonts w:ascii="Arial" w:hAnsi="Arial" w:cs="Arial"/>
+          <w:color w:val="222222"/>
+          <w:shd w:val="clear" w:color="auto" w:fill="FFFFFF"/>
+        </w:rPr>
+        <w:t>ue sucede, aparece o se realiza con intervalos regulares de tiempo o con cierta frecuencia.</w:t>
+      </w:r>
+      <w:r>
+        <w:rPr>
+          <w:rFonts w:ascii="Arial" w:hAnsi="Arial" w:cs="Arial"/>
+          <w:color w:val="222222"/>
+          <w:shd w:val="clear" w:color="auto" w:fill="FFFFFF"/>
+        </w:rPr>
+        <w:t xml:space="preserve"> Estas reservas se basan en las anteriores</w:t>
+      </w:r>
+      <w:r>
+        <w:rPr>
+          <w:rFonts w:ascii="Arial" w:hAnsi="Arial" w:cs="Arial"/>
+          <w:color w:val="222222"/>
+          <w:shd w:val="clear" w:color="auto" w:fill="FFFFFF"/>
+        </w:rPr>
+        <w:t>,</w:t>
+      </w:r>
+      <w:r>
+        <w:rPr>
+          <w:rFonts w:ascii="Arial" w:hAnsi="Arial" w:cs="Arial"/>
+          <w:color w:val="222222"/>
+          <w:shd w:val="clear" w:color="auto" w:fill="FFFFFF"/>
+        </w:rPr>
+        <w:t xml:space="preserve"> porque tienen la misma forma, unas generan ingresos y otras no. Se podría decir, que es un conjunto de las anteriores reservas, que </w:t>
+      </w:r>
+      <w:r>
+        <w:rPr>
+          <w:rFonts w:ascii="Arial" w:hAnsi="Arial" w:cs="Arial"/>
+          <w:color w:val="222222"/>
+          <w:shd w:val="clear" w:color="auto" w:fill="FFFFFF"/>
+        </w:rPr>
+        <w:t>es solicitada por</w:t>
+      </w:r>
+      <w:r>
+        <w:rPr>
+          <w:rFonts w:ascii="Arial" w:hAnsi="Arial" w:cs="Arial"/>
+          <w:color w:val="222222"/>
+          <w:shd w:val="clear" w:color="auto" w:fill="FFFFFF"/>
+        </w:rPr>
+        <w:t xml:space="preserve"> clientes en casos como por ejemplo: el cliente reserva el campo deportivo de futbol los </w:t>
+      </w:r>
+      <w:r>
+        <w:rPr>
+          <w:rFonts w:ascii="Arial" w:hAnsi="Arial" w:cs="Arial"/>
+          <w:color w:val="222222"/>
+          <w:shd w:val="clear" w:color="auto" w:fill="FFFFFF"/>
+        </w:rPr>
+        <w:t>días</w:t>
+      </w:r>
+      <w:r>
+        <w:rPr>
+          <w:rFonts w:ascii="Arial" w:hAnsi="Arial" w:cs="Arial"/>
+          <w:color w:val="222222"/>
+          <w:shd w:val="clear" w:color="auto" w:fill="FFFFFF"/>
+        </w:rPr>
+        <w:t xml:space="preserve"> </w:t>
+      </w:r>
+      <w:r>
+        <w:rPr>
+          <w:rFonts w:ascii="Arial" w:hAnsi="Arial" w:cs="Arial"/>
+          <w:color w:val="222222"/>
+          <w:shd w:val="clear" w:color="auto" w:fill="FFFFFF"/>
+        </w:rPr>
+        <w:t xml:space="preserve">sábados a las 13:00 PM de la tarde, lo particular de este caso, es que el cliente fleta dicho campo deportivo a la misma hora, el mismo día. </w:t>
+      </w:r>
+    </w:p>
+    <w:p>
+      <w:pPr>
+        <w:rPr>
+          <w:rFonts w:ascii="Arial" w:hAnsi="Arial" w:cs="Arial"/>
+          <w:color w:val="222222"/>
+          <w:shd w:val="clear" w:color="auto" w:fill="FFFFFF"/>
+        </w:rPr>
+      </w:pPr>
+      <w:r>
+        <w:rPr>
+          <w:rFonts w:ascii="Arial" w:hAnsi="Arial" w:cs="Arial"/>
+          <w:color w:val="222222"/>
+          <w:shd w:val="clear" w:color="auto" w:fill="FFFFFF"/>
+        </w:rPr>
+        <w:t>Existen casos en los que el cliente, realiza la reserva de un campo deportivo por un mes, pero solo los días sábados a una determinada hora. A esta reserva se la conoce como reserva periódica.</w:t>
+      </w:r>
     </w:p>
     <w:p>
       <w:pPr>
@@ -4314,126 +5078,13 @@
     </w:p>
     <w:p>
       <w:pPr>
-        <w:shd w:val="clear" w:color="auto" w:fill="FFFFFF"/>
-        <w:spacing w:before="60"/>
-        <w:textAlignment w:val="baseline"/>
-        <w:rPr>
-          <w:rFonts w:ascii="Arial" w:eastAsia="Times New Roman" w:hAnsi="Arial" w:cs="Arial"/>
-          <w:color w:val="000000" w:themeColor="text1"/>
-          <w:sz w:val="20"/>
-          <w:szCs w:val="20"/>
-          <w:lang w:eastAsia="es-ES"/>
-        </w:rPr>
-      </w:pPr>
-    </w:p>
-    <w:p>
-      <w:pPr>
-        <w:shd w:val="clear" w:color="auto" w:fill="FFFFFF"/>
-        <w:spacing w:before="60"/>
-        <w:textAlignment w:val="baseline"/>
-        <w:rPr>
-          <w:rFonts w:ascii="Arial" w:eastAsia="Times New Roman" w:hAnsi="Arial" w:cs="Arial"/>
-          <w:color w:val="000000" w:themeColor="text1"/>
-          <w:sz w:val="20"/>
-          <w:szCs w:val="20"/>
-          <w:lang w:eastAsia="es-ES"/>
-        </w:rPr>
-      </w:pPr>
-    </w:p>
-    <w:p>
-      <w:pPr>
-        <w:shd w:val="clear" w:color="auto" w:fill="FFFFFF"/>
-        <w:spacing w:before="60"/>
-        <w:textAlignment w:val="baseline"/>
-        <w:rPr>
-          <w:rFonts w:ascii="Arial" w:eastAsia="Times New Roman" w:hAnsi="Arial" w:cs="Arial"/>
-          <w:color w:val="000000" w:themeColor="text1"/>
-          <w:sz w:val="20"/>
-          <w:szCs w:val="20"/>
-          <w:lang w:eastAsia="es-ES"/>
-        </w:rPr>
-      </w:pPr>
-    </w:p>
-    <w:p>
-      <w:pPr>
-        <w:shd w:val="clear" w:color="auto" w:fill="FFFFFF"/>
-        <w:spacing w:before="60"/>
-        <w:textAlignment w:val="baseline"/>
-        <w:rPr>
-          <w:rFonts w:ascii="Arial" w:eastAsia="Times New Roman" w:hAnsi="Arial" w:cs="Arial"/>
-          <w:color w:val="000000" w:themeColor="text1"/>
-          <w:sz w:val="20"/>
-          <w:szCs w:val="20"/>
-          <w:lang w:eastAsia="es-ES"/>
-        </w:rPr>
-      </w:pPr>
-    </w:p>
-    <w:p>
-      <w:pPr>
-        <w:shd w:val="clear" w:color="auto" w:fill="FFFFFF"/>
-        <w:spacing w:before="60"/>
-        <w:textAlignment w:val="baseline"/>
-        <w:rPr>
-          <w:rFonts w:ascii="Arial" w:eastAsia="Times New Roman" w:hAnsi="Arial" w:cs="Arial"/>
-          <w:color w:val="000000" w:themeColor="text1"/>
-          <w:sz w:val="20"/>
-          <w:szCs w:val="20"/>
-          <w:lang w:eastAsia="es-ES"/>
-        </w:rPr>
-      </w:pPr>
-    </w:p>
-    <w:p>
-      <w:pPr>
-        <w:shd w:val="clear" w:color="auto" w:fill="FFFFFF"/>
-        <w:spacing w:before="60"/>
-        <w:textAlignment w:val="baseline"/>
-        <w:rPr>
-          <w:rFonts w:ascii="Arial" w:eastAsia="Times New Roman" w:hAnsi="Arial" w:cs="Arial"/>
-          <w:color w:val="000000" w:themeColor="text1"/>
-          <w:sz w:val="20"/>
-          <w:szCs w:val="20"/>
-          <w:lang w:eastAsia="es-ES"/>
-        </w:rPr>
-      </w:pPr>
-    </w:p>
-    <w:p>
-      <w:pPr>
-        <w:rPr>
-          <w:lang w:eastAsia="es-ES"/>
-        </w:rPr>
-      </w:pPr>
-    </w:p>
-    <w:p/>
-    <w:p>
-      <w:pPr>
-        <w:rPr>
-          <w:lang w:eastAsia="es-ES"/>
-        </w:rPr>
-      </w:pPr>
-    </w:p>
-    <w:p>
-      <w:pPr>
-        <w:rPr>
-          <w:lang w:eastAsia="es-ES"/>
-        </w:rPr>
-      </w:pPr>
-    </w:p>
-    <w:p>
-      <w:pPr>
-        <w:rPr>
-          <w:lang w:eastAsia="es-ES"/>
-        </w:rPr>
-      </w:pPr>
-    </w:p>
-    <w:p>
-      <w:pPr>
         <w:rPr>
           <w:rFonts w:ascii="Arial" w:hAnsi="Arial" w:cs="Arial"/>
         </w:rPr>
       </w:pPr>
     </w:p>
     <w:sectPr>
-      <w:footerReference w:type="default" r:id="rId13"/>
+      <w:footerReference w:type="default" r:id="rId14"/>
       <w:pgSz w:w="12240" w:h="15840"/>
       <w:pgMar w:top="1134" w:right="1134" w:bottom="1134" w:left="1701" w:header="709" w:footer="709" w:gutter="0"/>
       <w:pgNumType w:start="1"/>
@@ -4596,7 +5247,7 @@
         <w:sz w:val="16"/>
         <w:szCs w:val="16"/>
       </w:rPr>
-      <w:t>9</w:t>
+      <w:t>1</w:t>
     </w:r>
     <w:r>
       <w:rPr>
@@ -5881,6 +6532,119 @@
     </w:lvl>
   </w:abstractNum>
   <w:abstractNum w:abstractNumId="10">
+    <w:nsid w:val="2D305676"/>
+    <w:multiLevelType w:val="hybridMultilevel"/>
+    <w:tmpl w:val="88EA0990"/>
+    <w:lvl w:ilvl="0" w:tplc="400A0001">
+      <w:start w:val="1"/>
+      <w:numFmt w:val="bullet"/>
+      <w:lvlText w:val=""/>
+      <w:lvlJc w:val="left"/>
+      <w:pPr>
+        <w:ind w:left="720" w:hanging="360"/>
+      </w:pPr>
+      <w:rPr>
+        <w:rFonts w:ascii="Symbol" w:hAnsi="Symbol" w:hint="default"/>
+      </w:rPr>
+    </w:lvl>
+    <w:lvl w:ilvl="1" w:tplc="400A0003" w:tentative="1">
+      <w:start w:val="1"/>
+      <w:numFmt w:val="bullet"/>
+      <w:lvlText w:val="o"/>
+      <w:lvlJc w:val="left"/>
+      <w:pPr>
+        <w:ind w:left="1440" w:hanging="360"/>
+      </w:pPr>
+      <w:rPr>
+        <w:rFonts w:ascii="Courier New" w:hAnsi="Courier New" w:cs="Courier New" w:hint="default"/>
+      </w:rPr>
+    </w:lvl>
+    <w:lvl w:ilvl="2" w:tplc="400A0005" w:tentative="1">
+      <w:start w:val="1"/>
+      <w:numFmt w:val="bullet"/>
+      <w:lvlText w:val=""/>
+      <w:lvlJc w:val="left"/>
+      <w:pPr>
+        <w:ind w:left="2160" w:hanging="360"/>
+      </w:pPr>
+      <w:rPr>
+        <w:rFonts w:ascii="Wingdings" w:hAnsi="Wingdings" w:hint="default"/>
+      </w:rPr>
+    </w:lvl>
+    <w:lvl w:ilvl="3" w:tplc="400A0001" w:tentative="1">
+      <w:start w:val="1"/>
+      <w:numFmt w:val="bullet"/>
+      <w:lvlText w:val=""/>
+      <w:lvlJc w:val="left"/>
+      <w:pPr>
+        <w:ind w:left="2880" w:hanging="360"/>
+      </w:pPr>
+      <w:rPr>
+        <w:rFonts w:ascii="Symbol" w:hAnsi="Symbol" w:hint="default"/>
+      </w:rPr>
+    </w:lvl>
+    <w:lvl w:ilvl="4" w:tplc="400A0003" w:tentative="1">
+      <w:start w:val="1"/>
+      <w:numFmt w:val="bullet"/>
+      <w:lvlText w:val="o"/>
+      <w:lvlJc w:val="left"/>
+      <w:pPr>
+        <w:ind w:left="3600" w:hanging="360"/>
+      </w:pPr>
+      <w:rPr>
+        <w:rFonts w:ascii="Courier New" w:hAnsi="Courier New" w:cs="Courier New" w:hint="default"/>
+      </w:rPr>
+    </w:lvl>
+    <w:lvl w:ilvl="5" w:tplc="400A0005" w:tentative="1">
+      <w:start w:val="1"/>
+      <w:numFmt w:val="bullet"/>
+      <w:lvlText w:val=""/>
+      <w:lvlJc w:val="left"/>
+      <w:pPr>
+        <w:ind w:left="4320" w:hanging="360"/>
+      </w:pPr>
+      <w:rPr>
+        <w:rFonts w:ascii="Wingdings" w:hAnsi="Wingdings" w:hint="default"/>
+      </w:rPr>
+    </w:lvl>
+    <w:lvl w:ilvl="6" w:tplc="400A0001" w:tentative="1">
+      <w:start w:val="1"/>
+      <w:numFmt w:val="bullet"/>
+      <w:lvlText w:val=""/>
+      <w:lvlJc w:val="left"/>
+      <w:pPr>
+        <w:ind w:left="5040" w:hanging="360"/>
+      </w:pPr>
+      <w:rPr>
+        <w:rFonts w:ascii="Symbol" w:hAnsi="Symbol" w:hint="default"/>
+      </w:rPr>
+    </w:lvl>
+    <w:lvl w:ilvl="7" w:tplc="400A0003" w:tentative="1">
+      <w:start w:val="1"/>
+      <w:numFmt w:val="bullet"/>
+      <w:lvlText w:val="o"/>
+      <w:lvlJc w:val="left"/>
+      <w:pPr>
+        <w:ind w:left="5760" w:hanging="360"/>
+      </w:pPr>
+      <w:rPr>
+        <w:rFonts w:ascii="Courier New" w:hAnsi="Courier New" w:cs="Courier New" w:hint="default"/>
+      </w:rPr>
+    </w:lvl>
+    <w:lvl w:ilvl="8" w:tplc="400A0005" w:tentative="1">
+      <w:start w:val="1"/>
+      <w:numFmt w:val="bullet"/>
+      <w:lvlText w:val=""/>
+      <w:lvlJc w:val="left"/>
+      <w:pPr>
+        <w:ind w:left="6480" w:hanging="360"/>
+      </w:pPr>
+      <w:rPr>
+        <w:rFonts w:ascii="Wingdings" w:hAnsi="Wingdings" w:hint="default"/>
+      </w:rPr>
+    </w:lvl>
+  </w:abstractNum>
+  <w:abstractNum w:abstractNumId="11">
     <w:nsid w:val="2F03542A"/>
     <w:multiLevelType w:val="hybridMultilevel"/>
     <w:tmpl w:val="46E2B7D2"/>
@@ -5993,7 +6757,7 @@
       </w:rPr>
     </w:lvl>
   </w:abstractNum>
-  <w:abstractNum w:abstractNumId="11">
+  <w:abstractNum w:abstractNumId="12">
     <w:nsid w:val="32B745C0"/>
     <w:multiLevelType w:val="hybridMultilevel"/>
     <w:tmpl w:val="324852D0"/>
@@ -6106,7 +6870,7 @@
       </w:rPr>
     </w:lvl>
   </w:abstractNum>
-  <w:abstractNum w:abstractNumId="12">
+  <w:abstractNum w:abstractNumId="13">
     <w:nsid w:val="32E40A84"/>
     <w:multiLevelType w:val="hybridMultilevel"/>
     <w:tmpl w:val="21BCAD6A"/>
@@ -6219,7 +6983,7 @@
       </w:rPr>
     </w:lvl>
   </w:abstractNum>
-  <w:abstractNum w:abstractNumId="13">
+  <w:abstractNum w:abstractNumId="14">
     <w:nsid w:val="34684A34"/>
     <w:multiLevelType w:val="hybridMultilevel"/>
     <w:tmpl w:val="C2E0A67C"/>
@@ -6332,7 +7096,7 @@
       </w:rPr>
     </w:lvl>
   </w:abstractNum>
-  <w:abstractNum w:abstractNumId="14">
+  <w:abstractNum w:abstractNumId="15">
     <w:nsid w:val="3530436D"/>
     <w:multiLevelType w:val="multilevel"/>
     <w:tmpl w:val="BDEEFE32"/>
@@ -6481,7 +7245,7 @@
       </w:rPr>
     </w:lvl>
   </w:abstractNum>
-  <w:abstractNum w:abstractNumId="15">
+  <w:abstractNum w:abstractNumId="16">
     <w:nsid w:val="39066A56"/>
     <w:multiLevelType w:val="hybridMultilevel"/>
     <w:tmpl w:val="79BA4AD2"/>
@@ -6594,7 +7358,7 @@
       </w:rPr>
     </w:lvl>
   </w:abstractNum>
-  <w:abstractNum w:abstractNumId="16">
+  <w:abstractNum w:abstractNumId="17">
     <w:nsid w:val="3D09375C"/>
     <w:multiLevelType w:val="multilevel"/>
     <w:tmpl w:val="07F2171C"/>
@@ -6743,7 +7507,7 @@
       </w:rPr>
     </w:lvl>
   </w:abstractNum>
-  <w:abstractNum w:abstractNumId="17">
+  <w:abstractNum w:abstractNumId="18">
     <w:nsid w:val="416913BA"/>
     <w:multiLevelType w:val="hybridMultilevel"/>
     <w:tmpl w:val="4CFCF0FE"/>
@@ -6856,7 +7620,7 @@
       </w:rPr>
     </w:lvl>
   </w:abstractNum>
-  <w:abstractNum w:abstractNumId="18">
+  <w:abstractNum w:abstractNumId="19">
     <w:nsid w:val="439A3E92"/>
     <w:multiLevelType w:val="multilevel"/>
     <w:tmpl w:val="554260A0"/>
@@ -7005,7 +7769,7 @@
       </w:rPr>
     </w:lvl>
   </w:abstractNum>
-  <w:abstractNum w:abstractNumId="19">
+  <w:abstractNum w:abstractNumId="20">
     <w:nsid w:val="44FB1D78"/>
     <w:multiLevelType w:val="hybridMultilevel"/>
     <w:tmpl w:val="5E9030CE"/>
@@ -7118,7 +7882,7 @@
       </w:rPr>
     </w:lvl>
   </w:abstractNum>
-  <w:abstractNum w:abstractNumId="20">
+  <w:abstractNum w:abstractNumId="21">
     <w:nsid w:val="46AA1D37"/>
     <w:multiLevelType w:val="hybridMultilevel"/>
     <w:tmpl w:val="F56CB4E6"/>
@@ -7231,7 +7995,7 @@
       </w:rPr>
     </w:lvl>
   </w:abstractNum>
-  <w:abstractNum w:abstractNumId="21">
+  <w:abstractNum w:abstractNumId="22">
     <w:nsid w:val="46B8372F"/>
     <w:multiLevelType w:val="hybridMultilevel"/>
     <w:tmpl w:val="967EE59C"/>
@@ -7344,7 +8108,7 @@
       </w:rPr>
     </w:lvl>
   </w:abstractNum>
-  <w:abstractNum w:abstractNumId="22">
+  <w:abstractNum w:abstractNumId="23">
     <w:nsid w:val="4A167698"/>
     <w:multiLevelType w:val="hybridMultilevel"/>
     <w:tmpl w:val="CA6AD07E"/>
@@ -7457,7 +8221,7 @@
       </w:rPr>
     </w:lvl>
   </w:abstractNum>
-  <w:abstractNum w:abstractNumId="23">
+  <w:abstractNum w:abstractNumId="24">
     <w:nsid w:val="4ED16DAE"/>
     <w:multiLevelType w:val="hybridMultilevel"/>
     <w:tmpl w:val="F6804E12"/>
@@ -7570,7 +8334,7 @@
       </w:rPr>
     </w:lvl>
   </w:abstractNum>
-  <w:abstractNum w:abstractNumId="24">
+  <w:abstractNum w:abstractNumId="25">
     <w:nsid w:val="4FED0A4F"/>
     <w:multiLevelType w:val="hybridMultilevel"/>
     <w:tmpl w:val="5BE00A42"/>
@@ -7683,7 +8447,7 @@
       </w:rPr>
     </w:lvl>
   </w:abstractNum>
-  <w:abstractNum w:abstractNumId="25">
+  <w:abstractNum w:abstractNumId="26">
     <w:nsid w:val="556375CE"/>
     <w:multiLevelType w:val="hybridMultilevel"/>
     <w:tmpl w:val="40FC5E3A"/>
@@ -7796,7 +8560,7 @@
       </w:rPr>
     </w:lvl>
   </w:abstractNum>
-  <w:abstractNum w:abstractNumId="26">
+  <w:abstractNum w:abstractNumId="27">
     <w:nsid w:val="55B24D3A"/>
     <w:multiLevelType w:val="hybridMultilevel"/>
     <w:tmpl w:val="F4F4EDE8"/>
@@ -7909,7 +8673,7 @@
       </w:rPr>
     </w:lvl>
   </w:abstractNum>
-  <w:abstractNum w:abstractNumId="27">
+  <w:abstractNum w:abstractNumId="28">
     <w:nsid w:val="567F1015"/>
     <w:multiLevelType w:val="hybridMultilevel"/>
     <w:tmpl w:val="3F700DCC"/>
@@ -8022,7 +8786,7 @@
       </w:rPr>
     </w:lvl>
   </w:abstractNum>
-  <w:abstractNum w:abstractNumId="28">
+  <w:abstractNum w:abstractNumId="29">
     <w:nsid w:val="569C6264"/>
     <w:multiLevelType w:val="hybridMultilevel"/>
     <w:tmpl w:val="B0C056F4"/>
@@ -8135,7 +8899,7 @@
       </w:rPr>
     </w:lvl>
   </w:abstractNum>
-  <w:abstractNum w:abstractNumId="29">
+  <w:abstractNum w:abstractNumId="30">
     <w:nsid w:val="5A1357F6"/>
     <w:multiLevelType w:val="hybridMultilevel"/>
     <w:tmpl w:val="A554101C"/>
@@ -8248,7 +9012,7 @@
       </w:rPr>
     </w:lvl>
   </w:abstractNum>
-  <w:abstractNum w:abstractNumId="30">
+  <w:abstractNum w:abstractNumId="31">
     <w:nsid w:val="696515E0"/>
     <w:multiLevelType w:val="multilevel"/>
     <w:tmpl w:val="C624F188"/>
@@ -8397,7 +9161,7 @@
       </w:rPr>
     </w:lvl>
   </w:abstractNum>
-  <w:abstractNum w:abstractNumId="31">
+  <w:abstractNum w:abstractNumId="32">
     <w:nsid w:val="6E312B81"/>
     <w:multiLevelType w:val="hybridMultilevel"/>
     <w:tmpl w:val="3BA49198"/>
@@ -8510,7 +9274,7 @@
       </w:rPr>
     </w:lvl>
   </w:abstractNum>
-  <w:abstractNum w:abstractNumId="32">
+  <w:abstractNum w:abstractNumId="33">
     <w:nsid w:val="71144E4E"/>
     <w:multiLevelType w:val="hybridMultilevel"/>
     <w:tmpl w:val="7770A4C2"/>
@@ -8623,7 +9387,7 @@
       </w:rPr>
     </w:lvl>
   </w:abstractNum>
-  <w:abstractNum w:abstractNumId="33">
+  <w:abstractNum w:abstractNumId="34">
     <w:nsid w:val="76F90C09"/>
     <w:multiLevelType w:val="multilevel"/>
     <w:tmpl w:val="A7FAC30E"/>
@@ -8772,7 +9536,7 @@
       </w:rPr>
     </w:lvl>
   </w:abstractNum>
-  <w:abstractNum w:abstractNumId="34">
+  <w:abstractNum w:abstractNumId="35">
     <w:nsid w:val="7AD517DB"/>
     <w:multiLevelType w:val="hybridMultilevel"/>
     <w:tmpl w:val="D346AEA0"/>
@@ -8885,7 +9649,7 @@
       </w:rPr>
     </w:lvl>
   </w:abstractNum>
-  <w:abstractNum w:abstractNumId="35">
+  <w:abstractNum w:abstractNumId="36">
     <w:nsid w:val="7D7252C2"/>
     <w:multiLevelType w:val="hybridMultilevel"/>
     <w:tmpl w:val="5A109D20"/>
@@ -8998,7 +9762,7 @@
       </w:rPr>
     </w:lvl>
   </w:abstractNum>
-  <w:abstractNum w:abstractNumId="36">
+  <w:abstractNum w:abstractNumId="37">
     <w:nsid w:val="7DA02433"/>
     <w:multiLevelType w:val="hybridMultilevel"/>
     <w:tmpl w:val="38B8475C"/>
@@ -9111,46 +9875,46 @@
     </w:lvl>
   </w:abstractNum>
   <w:num w:numId="1">
-    <w:abstractNumId w:val="36"/>
+    <w:abstractNumId w:val="37"/>
   </w:num>
   <w:num w:numId="2">
-    <w:abstractNumId w:val="17"/>
+    <w:abstractNumId w:val="18"/>
   </w:num>
   <w:num w:numId="3">
-    <w:abstractNumId w:val="26"/>
+    <w:abstractNumId w:val="27"/>
   </w:num>
   <w:num w:numId="4">
-    <w:abstractNumId w:val="27"/>
+    <w:abstractNumId w:val="28"/>
   </w:num>
   <w:num w:numId="5">
-    <w:abstractNumId w:val="11"/>
+    <w:abstractNumId w:val="12"/>
   </w:num>
   <w:num w:numId="6">
-    <w:abstractNumId w:val="15"/>
+    <w:abstractNumId w:val="16"/>
   </w:num>
   <w:num w:numId="7">
-    <w:abstractNumId w:val="32"/>
+    <w:abstractNumId w:val="33"/>
   </w:num>
   <w:num w:numId="8">
     <w:abstractNumId w:val="3"/>
   </w:num>
   <w:num w:numId="9">
+    <w:abstractNumId w:val="25"/>
+  </w:num>
+  <w:num w:numId="10">
+    <w:abstractNumId w:val="31"/>
+  </w:num>
+  <w:num w:numId="11">
     <w:abstractNumId w:val="24"/>
   </w:num>
-  <w:num w:numId="10">
-    <w:abstractNumId w:val="30"/>
-  </w:num>
-  <w:num w:numId="11">
-    <w:abstractNumId w:val="23"/>
-  </w:num>
   <w:num w:numId="12">
-    <w:abstractNumId w:val="16"/>
+    <w:abstractNumId w:val="17"/>
   </w:num>
   <w:num w:numId="13">
-    <w:abstractNumId w:val="28"/>
+    <w:abstractNumId w:val="29"/>
   </w:num>
   <w:num w:numId="14">
-    <w:abstractNumId w:val="33"/>
+    <w:abstractNumId w:val="34"/>
     <w:lvlOverride w:ilvl="0">
       <w:lvl w:ilvl="0">
         <w:numFmt w:val="bullet"/>
@@ -9170,7 +9934,7 @@
     </w:lvlOverride>
   </w:num>
   <w:num w:numId="15">
-    <w:abstractNumId w:val="18"/>
+    <w:abstractNumId w:val="19"/>
     <w:lvlOverride w:ilvl="0">
       <w:lvl w:ilvl="0">
         <w:numFmt w:val="bullet"/>
@@ -9190,7 +9954,7 @@
     </w:lvlOverride>
   </w:num>
   <w:num w:numId="16">
-    <w:abstractNumId w:val="18"/>
+    <w:abstractNumId w:val="19"/>
     <w:lvlOverride w:ilvl="0">
       <w:lvl w:ilvl="0">
         <w:numFmt w:val="bullet"/>
@@ -9227,7 +9991,7 @@
     </w:lvlOverride>
   </w:num>
   <w:num w:numId="17">
-    <w:abstractNumId w:val="21"/>
+    <w:abstractNumId w:val="22"/>
   </w:num>
   <w:num w:numId="18">
     <w:abstractNumId w:val="1"/>
@@ -9250,10 +10014,10 @@
     </w:lvlOverride>
   </w:num>
   <w:num w:numId="19">
-    <w:abstractNumId w:val="14"/>
+    <w:abstractNumId w:val="15"/>
   </w:num>
   <w:num w:numId="20">
-    <w:abstractNumId w:val="19"/>
+    <w:abstractNumId w:val="20"/>
   </w:num>
   <w:num w:numId="21">
     <w:abstractNumId w:val="8"/>
@@ -9262,7 +10026,7 @@
     <w:abstractNumId w:val="6"/>
   </w:num>
   <w:num w:numId="23">
-    <w:abstractNumId w:val="25"/>
+    <w:abstractNumId w:val="26"/>
   </w:num>
   <w:num w:numId="24">
     <w:abstractNumId w:val="0"/>
@@ -9271,43 +10035,46 @@
     <w:abstractNumId w:val="7"/>
   </w:num>
   <w:num w:numId="26">
-    <w:abstractNumId w:val="20"/>
+    <w:abstractNumId w:val="21"/>
   </w:num>
   <w:num w:numId="27">
-    <w:abstractNumId w:val="13"/>
+    <w:abstractNumId w:val="14"/>
   </w:num>
   <w:num w:numId="28">
-    <w:abstractNumId w:val="22"/>
+    <w:abstractNumId w:val="23"/>
   </w:num>
   <w:num w:numId="29">
-    <w:abstractNumId w:val="12"/>
+    <w:abstractNumId w:val="13"/>
   </w:num>
   <w:num w:numId="30">
     <w:abstractNumId w:val="4"/>
   </w:num>
   <w:num w:numId="31">
-    <w:abstractNumId w:val="31"/>
+    <w:abstractNumId w:val="32"/>
   </w:num>
   <w:num w:numId="32">
-    <w:abstractNumId w:val="34"/>
+    <w:abstractNumId w:val="35"/>
   </w:num>
   <w:num w:numId="33">
     <w:abstractNumId w:val="2"/>
   </w:num>
   <w:num w:numId="34">
-    <w:abstractNumId w:val="29"/>
+    <w:abstractNumId w:val="30"/>
   </w:num>
   <w:num w:numId="35">
     <w:abstractNumId w:val="9"/>
   </w:num>
   <w:num w:numId="36">
-    <w:abstractNumId w:val="35"/>
+    <w:abstractNumId w:val="36"/>
   </w:num>
   <w:num w:numId="37">
-    <w:abstractNumId w:val="10"/>
+    <w:abstractNumId w:val="11"/>
   </w:num>
   <w:num w:numId="38">
     <w:abstractNumId w:val="5"/>
+  </w:num>
+  <w:num w:numId="39">
+    <w:abstractNumId w:val="10"/>
   </w:num>
 </w:numbering>
 </file>
@@ -10780,7 +11547,7 @@
 </file>
 
 <file path=customXml/itemProps1.xml><?xml version="1.0" encoding="utf-8"?>
-<ds:datastoreItem xmlns:ds="http://schemas.openxmlformats.org/officeDocument/2006/customXml" ds:itemID="{31DF5112-EAA6-4127-88E7-64963E3F492C}">
+<ds:datastoreItem xmlns:ds="http://schemas.openxmlformats.org/officeDocument/2006/customXml" ds:itemID="{03B99691-7459-4772-8C14-8B032DDD958A}">
   <ds:schemaRefs>
     <ds:schemaRef ds:uri="http://schemas.openxmlformats.org/officeDocument/2006/bibliography"/>
   </ds:schemaRefs>

</xml_diff>